<commit_message>
My Asseessment for SiteCore: update the report file (pdf file)
</commit_message>
<xml_diff>
--- a/AssessmentSiteCoreProject/QAOnlineAssessment.docx
+++ b/AssessmentSiteCoreProject/QAOnlineAssessment.docx
@@ -9,13 +9,9 @@
           <w:sz w:val="40"/>
           <w:szCs w:val="40"/>
           <w:u w:val="single"/>
-          <w:lang w:val="nl-BE"/>
         </w:rPr>
       </w:pPr>
       <w:r>
-        <w:rPr>
-          <w:lang w:val="nl-BE"/>
-        </w:rPr>
         <w:t xml:space="preserve">                                            </w:t>
       </w:r>
       <w:proofErr w:type="spellStart"/>
@@ -25,33 +21,14 @@
           <w:sz w:val="40"/>
           <w:szCs w:val="40"/>
           <w:u w:val="single"/>
-          <w:lang w:val="nl-BE"/>
         </w:rPr>
         <w:t>QAOnlineAssessment-noCSiteCore</w:t>
       </w:r>
       <w:proofErr w:type="spellEnd"/>
     </w:p>
-    <w:p>
-      <w:pPr>
-        <w:rPr>
-          <w:lang w:val="nl-BE"/>
-        </w:rPr>
-      </w:pPr>
-    </w:p>
-    <w:p>
-      <w:pPr>
-        <w:rPr>
-          <w:lang w:val="nl-BE"/>
-        </w:rPr>
-      </w:pPr>
-    </w:p>
-    <w:p>
-      <w:pPr>
-        <w:rPr>
-          <w:lang w:val="nl-BE"/>
-        </w:rPr>
-      </w:pPr>
-    </w:p>
+    <w:p/>
+    <w:p/>
+    <w:p/>
     <w:p>
       <w:r>
         <w:t xml:space="preserve">In the context of this assessment, we needed to write </w:t>
@@ -129,8 +106,6 @@
       <w:r>
         <w:t>.</w:t>
       </w:r>
-      <w:bookmarkStart w:id="0" w:name="_GoBack"/>
-      <w:bookmarkEnd w:id="0"/>
     </w:p>
     <w:p>
       <w:r>
@@ -376,6 +351,31 @@
       <w:r>
         <w:t>Finally, I’ll add that I did create two projects separately for the only reason that the two scenario, even if they used the same technologies, frameworks… have different context</w:t>
       </w:r>
+      <w:r>
+        <w:t>. The project name for the first scenario is “</w:t>
+      </w:r>
+      <w:proofErr w:type="spellStart"/>
+      <w:r>
+        <w:rPr>
+          <w:b/>
+          <w:i/>
+        </w:rPr>
+        <w:t>siteCore_Assessment_Project_ScenarioOne</w:t>
+      </w:r>
+      <w:proofErr w:type="spellEnd"/>
+      <w:r>
+        <w:t>”. The project name for the second scenario is “</w:t>
+      </w:r>
+      <w:r>
+        <w:rPr>
+          <w:b/>
+          <w:i/>
+        </w:rPr>
+        <w:t>siteCoreProject_Assessment_Scenario2</w:t>
+      </w:r>
+      <w:r>
+        <w:t>”.</w:t>
+      </w:r>
     </w:p>
     <w:p/>
     <w:p/>
@@ -385,7 +385,25 @@
         <w:t>For the second scenario</w:t>
       </w:r>
       <w:r>
-        <w:t xml:space="preserve"> (weather REST-API). I did use the tool Postman. I’ve created one collection in which I added a folder ‘GET’ where I added a request.</w:t>
+        <w:t xml:space="preserve"> (weather REST-API). I did use the tool Postman. I’ve created one collection </w:t>
+      </w:r>
+      <w:r>
+        <w:t>(</w:t>
+      </w:r>
+      <w:proofErr w:type="spellStart"/>
+      <w:r>
+        <w:rPr>
+          <w:b/>
+          <w:i/>
+        </w:rPr>
+        <w:t>WeatherCollection.postman_collection</w:t>
+      </w:r>
+      <w:proofErr w:type="spellEnd"/>
+      <w:r>
+        <w:t xml:space="preserve">) </w:t>
+      </w:r>
+      <w:r>
+        <w:t>in which I added a folder ‘GET’ where I added a request.</w:t>
       </w:r>
       <w:r>
         <w:t xml:space="preserve"> </w:t>
@@ -448,7 +466,19 @@
           <w:szCs w:val="18"/>
           <w:shd w:val="clear" w:color="auto" w:fill="282828"/>
         </w:rPr>
-        <w:t>http://api.openweathermap.org/data/2.5/forecast</w:t>
+        <w:t>http://api.openweathermap.org/data/2</w:t>
+      </w:r>
+      <w:bookmarkStart w:id="0" w:name="_GoBack"/>
+      <w:bookmarkEnd w:id="0"/>
+      <w:r>
+        <w:rPr>
+          <w:rFonts w:ascii="Helvetica" w:hAnsi="Helvetica" w:cs="Helvetica"/>
+          <w:color w:val="F0F0F0"/>
+          <w:sz w:val="18"/>
+          <w:szCs w:val="18"/>
+          <w:shd w:val="clear" w:color="auto" w:fill="282828"/>
+        </w:rPr>
+        <w:t>.5/forecast</w:t>
       </w:r>
       <w:r>
         <w:t xml:space="preserve"> which can return me a </w:t>
@@ -508,6 +538,12 @@
           <w:b/>
         </w:rPr>
         <w:t>metric’</w:t>
+      </w:r>
+      <w:r>
+        <w:rPr>
+          <w:b/>
+        </w:rPr>
+        <w:t>.</w:t>
       </w:r>
     </w:p>
     <w:sectPr>

</xml_diff>